<commit_message>
added handling of package creation +db structure + route
</commit_message>
<xml_diff>
--- a/protocol/protokoll.docx
+++ b/protocol/protokoll.docx
@@ -242,6 +242,39 @@
           <w:lang w:val="de-DE"/>
         </w:rPr>
         <w:t xml:space="preserve">Hier habe ich mich für eine virtual Funktion in der abstrakten Klasse entschieden um die Basisversionen = kein Sonderfall zu behandeln. Gibt es nun ein Objekt dass seinen Damage anpassen muss, so muss diese Methode in der Kindklasse angepasst werden. Man könnte diese Funktion auch in der abstrakten Klasse der Monster hinzufügen, dass wäre aber unübersichtlicher, da man so in der Kindklasse für jeden Monstertyp seine Schwächen sofort erkennt und leicht erweitern kann. </w:t>
+      </w:r>
+    </w:p>
+    <w:p>
+      <w:pPr>
+        <w:rPr>
+          <w:lang w:val="de-DE"/>
+        </w:rPr>
+      </w:pPr>
+    </w:p>
+    <w:p>
+      <w:pPr>
+        <w:rPr>
+          <w:lang w:val="de-DE"/>
+        </w:rPr>
+      </w:pPr>
+      <w:r>
+        <w:rPr>
+          <w:lang w:val="de-DE"/>
+        </w:rPr>
+        <w:t xml:space="preserve">Packages: </w:t>
+      </w:r>
+    </w:p>
+    <w:p>
+      <w:pPr>
+        <w:rPr>
+          <w:lang w:val="de-DE"/>
+        </w:rPr>
+      </w:pPr>
+      <w:r>
+        <w:rPr>
+          <w:lang w:val="de-DE"/>
+        </w:rPr>
+        <w:t xml:space="preserve">Ein Package besteht aus 5 Karten, diese können ident sein, bekommen aber unterschiedliche IDs. Damit man die Karten genau referenzieren kann, sonst wäre die Auswahl in der DB der entsprechenden Karte schwieriger. </w:t>
       </w:r>
     </w:p>
     <w:p>
@@ -298,6 +331,7 @@
         <w:docPartUnique/>
       </w:docPartObj>
     </w:sdtPr>
+    <w:sdtEndPr/>
     <w:sdtContent>
       <w:p>
         <w:pPr>

</xml_diff>

<commit_message>
further improvement, unit tests and bonus features
</commit_message>
<xml_diff>
--- a/protocol/protokoll.docx
+++ b/protocol/protokoll.docx
@@ -283,6 +283,32 @@
           <w:lang w:val="de-DE"/>
         </w:rPr>
       </w:pPr>
+    </w:p>
+    <w:p>
+      <w:pPr>
+        <w:rPr>
+          <w:lang w:val="de-DE"/>
+        </w:rPr>
+      </w:pPr>
+    </w:p>
+    <w:p>
+      <w:pPr>
+        <w:rPr>
+          <w:lang w:val="en-US"/>
+        </w:rPr>
+      </w:pPr>
+      <w:r>
+        <w:rPr>
+          <w:lang w:val="en-US"/>
+        </w:rPr>
+        <w:t>While the chil</w:t>
+      </w:r>
+      <w:r>
+        <w:rPr>
+          <w:lang w:val="en-US"/>
+        </w:rPr>
+        <w:t xml:space="preserve">d classes are only used to compare types. With the constructor the values for strength, element type and name of the card get set. </w:t>
+      </w:r>
     </w:p>
     <w:sectPr>
       <w:headerReference w:type="default" r:id="rId7"/>

</xml_diff>